<commit_message>
báo cáo tuần 4
</commit_message>
<xml_diff>
--- a/BaoCaoTuan.docx
+++ b/BaoCaoTuan.docx
@@ -7,32 +7,33 @@
         <w:rPr>
           <w:b/>
           <w:bCs/>
+          <w:sz w:val="28"/>
+          <w:szCs w:val="28"/>
         </w:rPr>
       </w:pPr>
       <w:r>
         <w:rPr>
           <w:b/>
           <w:bCs/>
-        </w:rPr>
-        <w:t xml:space="preserve">Báo </w:t>
-      </w:r>
-      <w:r>
-        <w:rPr>
-          <w:b/>
-          <w:bCs/>
-        </w:rPr>
-        <w:t>cáo tuần 1</w:t>
-      </w:r>
-    </w:p>
-    <w:p>
-      <w:r>
-        <w:t xml:space="preserve">Trong tuần này, em </w:t>
-      </w:r>
-      <w:r>
-        <w:t>biết thêm được</w:t>
-      </w:r>
-      <w:r>
-        <w:t>:</w:t>
+          <w:sz w:val="28"/>
+          <w:szCs w:val="28"/>
+        </w:rPr>
+        <w:t>Báo cáo tuần 1</w:t>
+      </w:r>
+    </w:p>
+    <w:p>
+      <w:pPr>
+        <w:rPr>
+          <w:sz w:val="28"/>
+          <w:szCs w:val="28"/>
+        </w:rPr>
+      </w:pPr>
+      <w:r>
+        <w:rPr>
+          <w:sz w:val="28"/>
+          <w:szCs w:val="28"/>
+        </w:rPr>
+        <w:t>Trong tuần này, em biết thêm được:</w:t>
       </w:r>
     </w:p>
     <w:p>
@@ -42,8 +43,16 @@
           <w:ilvl w:val="0"/>
           <w:numId w:val="1"/>
         </w:numPr>
-      </w:pPr>
-      <w:r>
+        <w:rPr>
+          <w:sz w:val="28"/>
+          <w:szCs w:val="28"/>
+        </w:rPr>
+      </w:pPr>
+      <w:r>
+        <w:rPr>
+          <w:sz w:val="28"/>
+          <w:szCs w:val="28"/>
+        </w:rPr>
         <w:t>Soạn tên đề tài, lời cảm ơn, lời mở đầu, khái quát sơ về đề tài.</w:t>
       </w:r>
     </w:p>
@@ -54,42 +63,59 @@
           <w:ilvl w:val="0"/>
           <w:numId w:val="1"/>
         </w:numPr>
-      </w:pPr>
-      <w:r>
-        <w:t>Chọn các công nghệ thực hiện đề tài (</w:t>
-      </w:r>
-      <w:r>
-        <w:t>Laravel</w:t>
-      </w:r>
-      <w:r>
-        <w:t>, wamp).</w:t>
-      </w:r>
-    </w:p>
-    <w:p/>
+        <w:rPr>
+          <w:sz w:val="28"/>
+          <w:szCs w:val="28"/>
+        </w:rPr>
+      </w:pPr>
+      <w:r>
+        <w:rPr>
+          <w:sz w:val="28"/>
+          <w:szCs w:val="28"/>
+        </w:rPr>
+        <w:t>Chọn các công nghệ thực hiện đề tài (Laravel, wamp).</w:t>
+      </w:r>
+    </w:p>
+    <w:p>
+      <w:pPr>
+        <w:rPr>
+          <w:sz w:val="28"/>
+          <w:szCs w:val="28"/>
+        </w:rPr>
+      </w:pPr>
+    </w:p>
     <w:p>
       <w:pPr>
         <w:rPr>
           <w:b/>
           <w:bCs/>
+          <w:sz w:val="28"/>
+          <w:szCs w:val="28"/>
         </w:rPr>
       </w:pPr>
       <w:r>
         <w:rPr>
           <w:b/>
           <w:bCs/>
+          <w:sz w:val="28"/>
+          <w:szCs w:val="28"/>
         </w:rPr>
         <w:t>Báo cáo tuần 2</w:t>
       </w:r>
     </w:p>
     <w:p>
-      <w:r>
-        <w:t xml:space="preserve">Trong tuần này, em </w:t>
-      </w:r>
-      <w:r>
-        <w:t>biết thêm được</w:t>
-      </w:r>
-      <w:r>
-        <w:t>:</w:t>
+      <w:pPr>
+        <w:rPr>
+          <w:sz w:val="28"/>
+          <w:szCs w:val="28"/>
+        </w:rPr>
+      </w:pPr>
+      <w:r>
+        <w:rPr>
+          <w:sz w:val="28"/>
+          <w:szCs w:val="28"/>
+        </w:rPr>
+        <w:t>Trong tuần này, em biết thêm được:</w:t>
       </w:r>
     </w:p>
     <w:p>
@@ -99,8 +125,16 @@
           <w:ilvl w:val="0"/>
           <w:numId w:val="2"/>
         </w:numPr>
-      </w:pPr>
-      <w:r>
+        <w:rPr>
+          <w:sz w:val="28"/>
+          <w:szCs w:val="28"/>
+        </w:rPr>
+      </w:pPr>
+      <w:r>
+        <w:rPr>
+          <w:sz w:val="28"/>
+          <w:szCs w:val="28"/>
+        </w:rPr>
         <w:t>Tìm hiểu sơ đồ DFD.</w:t>
       </w:r>
     </w:p>
@@ -111,8 +145,16 @@
           <w:ilvl w:val="0"/>
           <w:numId w:val="2"/>
         </w:numPr>
-      </w:pPr>
-      <w:r>
+        <w:rPr>
+          <w:sz w:val="28"/>
+          <w:szCs w:val="28"/>
+        </w:rPr>
+      </w:pPr>
+      <w:r>
+        <w:rPr>
+          <w:sz w:val="28"/>
+          <w:szCs w:val="28"/>
+        </w:rPr>
         <w:t>Tải git bash,  tìm hiểu cách sử dụng git.</w:t>
       </w:r>
     </w:p>
@@ -123,36 +165,59 @@
           <w:ilvl w:val="0"/>
           <w:numId w:val="2"/>
         </w:numPr>
-      </w:pPr>
-      <w:r>
+        <w:rPr>
+          <w:sz w:val="28"/>
+          <w:szCs w:val="28"/>
+        </w:rPr>
+      </w:pPr>
+      <w:r>
+        <w:rPr>
+          <w:sz w:val="28"/>
+          <w:szCs w:val="28"/>
+        </w:rPr>
         <w:t>Tạo được repo trong github.</w:t>
       </w:r>
     </w:p>
-    <w:p/>
+    <w:p>
+      <w:pPr>
+        <w:rPr>
+          <w:sz w:val="28"/>
+          <w:szCs w:val="28"/>
+        </w:rPr>
+      </w:pPr>
+    </w:p>
     <w:p>
       <w:pPr>
         <w:rPr>
           <w:b/>
           <w:bCs/>
+          <w:sz w:val="28"/>
+          <w:szCs w:val="28"/>
         </w:rPr>
       </w:pPr>
       <w:r>
         <w:rPr>
           <w:b/>
           <w:bCs/>
+          <w:sz w:val="28"/>
+          <w:szCs w:val="28"/>
         </w:rPr>
         <w:t>Báo cáo tuần 3</w:t>
       </w:r>
     </w:p>
     <w:p>
-      <w:r>
-        <w:t xml:space="preserve">Trong tuần này, em </w:t>
-      </w:r>
-      <w:r>
-        <w:t>biết thêm được</w:t>
-      </w:r>
-      <w:r>
-        <w:t>:</w:t>
+      <w:pPr>
+        <w:rPr>
+          <w:sz w:val="28"/>
+          <w:szCs w:val="28"/>
+        </w:rPr>
+      </w:pPr>
+      <w:r>
+        <w:rPr>
+          <w:sz w:val="28"/>
+          <w:szCs w:val="28"/>
+        </w:rPr>
+        <w:t>Trong tuần này, em biết thêm được:</w:t>
       </w:r>
     </w:p>
     <w:p>
@@ -162,8 +227,16 @@
           <w:ilvl w:val="0"/>
           <w:numId w:val="3"/>
         </w:numPr>
-      </w:pPr>
-      <w:r>
+        <w:rPr>
+          <w:sz w:val="28"/>
+          <w:szCs w:val="28"/>
+        </w:rPr>
+      </w:pPr>
+      <w:r>
+        <w:rPr>
+          <w:sz w:val="28"/>
+          <w:szCs w:val="28"/>
+        </w:rPr>
         <w:t>Đã nắm rõ các thao tác cơ bản trong git bash và up được file báo cáo lên github.</w:t>
       </w:r>
     </w:p>
@@ -174,8 +247,16 @@
           <w:ilvl w:val="0"/>
           <w:numId w:val="3"/>
         </w:numPr>
-      </w:pPr>
-      <w:r>
+        <w:rPr>
+          <w:sz w:val="28"/>
+          <w:szCs w:val="28"/>
+        </w:rPr>
+      </w:pPr>
+      <w:r>
+        <w:rPr>
+          <w:sz w:val="28"/>
+          <w:szCs w:val="28"/>
+        </w:rPr>
         <w:t>Tải composer</w:t>
       </w:r>
     </w:p>
@@ -186,8 +267,16 @@
           <w:ilvl w:val="0"/>
           <w:numId w:val="3"/>
         </w:numPr>
-      </w:pPr>
-      <w:r>
+        <w:rPr>
+          <w:sz w:val="28"/>
+          <w:szCs w:val="28"/>
+        </w:rPr>
+      </w:pPr>
+      <w:r>
+        <w:rPr>
+          <w:sz w:val="28"/>
+          <w:szCs w:val="28"/>
+        </w:rPr>
         <w:t>Tạo project laravel bằng git bash</w:t>
       </w:r>
     </w:p>
@@ -198,18 +287,190 @@
           <w:ilvl w:val="0"/>
           <w:numId w:val="3"/>
         </w:numPr>
-      </w:pPr>
-      <w:r>
+        <w:rPr>
+          <w:sz w:val="28"/>
+          <w:szCs w:val="28"/>
+        </w:rPr>
+      </w:pPr>
+      <w:r>
+        <w:rPr>
+          <w:sz w:val="28"/>
+          <w:szCs w:val="28"/>
+        </w:rPr>
         <w:t>Biết cách kết nối project laravel với wamp</w:t>
       </w:r>
     </w:p>
     <w:p>
       <w:pPr>
         <w:pStyle w:val="ListParagraph"/>
-      </w:pPr>
-    </w:p>
-    <w:p/>
-    <w:p/>
+        <w:rPr>
+          <w:sz w:val="28"/>
+          <w:szCs w:val="28"/>
+        </w:rPr>
+      </w:pPr>
+    </w:p>
+    <w:p>
+      <w:pPr>
+        <w:rPr>
+          <w:b/>
+          <w:bCs/>
+          <w:sz w:val="28"/>
+          <w:szCs w:val="28"/>
+        </w:rPr>
+      </w:pPr>
+      <w:r>
+        <w:rPr>
+          <w:b/>
+          <w:bCs/>
+          <w:sz w:val="28"/>
+          <w:szCs w:val="28"/>
+        </w:rPr>
+        <w:t>Báo cáo tuần 4</w:t>
+      </w:r>
+    </w:p>
+    <w:p>
+      <w:pPr>
+        <w:rPr>
+          <w:sz w:val="28"/>
+          <w:szCs w:val="28"/>
+        </w:rPr>
+      </w:pPr>
+      <w:r>
+        <w:rPr>
+          <w:sz w:val="28"/>
+          <w:szCs w:val="28"/>
+        </w:rPr>
+        <w:t>Trong tuần này, em biết thêm được:</w:t>
+      </w:r>
+    </w:p>
+    <w:p>
+      <w:pPr>
+        <w:pStyle w:val="ListParagraph"/>
+        <w:numPr>
+          <w:ilvl w:val="0"/>
+          <w:numId w:val="4"/>
+        </w:numPr>
+        <w:rPr>
+          <w:sz w:val="28"/>
+          <w:szCs w:val="28"/>
+        </w:rPr>
+      </w:pPr>
+      <w:r>
+        <w:rPr>
+          <w:sz w:val="28"/>
+          <w:szCs w:val="28"/>
+        </w:rPr>
+        <w:t>Áp dụng thêm layout shop có đường link là localhost:8000/shop.</w:t>
+      </w:r>
+    </w:p>
+    <w:p>
+      <w:pPr>
+        <w:pStyle w:val="ListParagraph"/>
+        <w:numPr>
+          <w:ilvl w:val="0"/>
+          <w:numId w:val="4"/>
+        </w:numPr>
+        <w:rPr>
+          <w:sz w:val="28"/>
+          <w:szCs w:val="28"/>
+        </w:rPr>
+      </w:pPr>
+      <w:r>
+        <w:rPr>
+          <w:sz w:val="28"/>
+          <w:szCs w:val="28"/>
+        </w:rPr>
+        <w:t>Áp dụng được css, js.</w:t>
+      </w:r>
+    </w:p>
+    <w:p>
+      <w:pPr>
+        <w:pStyle w:val="ListParagraph"/>
+        <w:numPr>
+          <w:ilvl w:val="0"/>
+          <w:numId w:val="4"/>
+        </w:numPr>
+        <w:rPr>
+          <w:sz w:val="28"/>
+          <w:szCs w:val="28"/>
+        </w:rPr>
+      </w:pPr>
+      <w:r>
+        <w:rPr>
+          <w:sz w:val="28"/>
+          <w:szCs w:val="28"/>
+        </w:rPr>
+        <w:t>Cách tạo route chuyển hướng trang.</w:t>
+      </w:r>
+    </w:p>
+    <w:p>
+      <w:pPr>
+        <w:pStyle w:val="ListParagraph"/>
+        <w:numPr>
+          <w:ilvl w:val="0"/>
+          <w:numId w:val="4"/>
+        </w:numPr>
+        <w:rPr>
+          <w:sz w:val="28"/>
+          <w:szCs w:val="28"/>
+        </w:rPr>
+      </w:pPr>
+      <w:r>
+        <w:rPr>
+          <w:sz w:val="28"/>
+          <w:szCs w:val="28"/>
+        </w:rPr>
+        <w:t>Phân chia bố cục các layout hợp lý, dễ kiểm soát.</w:t>
+      </w:r>
+    </w:p>
+    <w:p>
+      <w:pPr>
+        <w:pStyle w:val="ListParagraph"/>
+        <w:numPr>
+          <w:ilvl w:val="0"/>
+          <w:numId w:val="4"/>
+        </w:numPr>
+        <w:rPr>
+          <w:sz w:val="28"/>
+          <w:szCs w:val="28"/>
+        </w:rPr>
+      </w:pPr>
+      <w:r>
+        <w:rPr>
+          <w:sz w:val="28"/>
+          <w:szCs w:val="28"/>
+        </w:rPr>
+        <w:t>Xây dựng bố cục demo cho đồ án.</w:t>
+      </w:r>
+    </w:p>
+    <w:p>
+      <w:pPr>
+        <w:pStyle w:val="ListParagraph"/>
+        <w:numPr>
+          <w:ilvl w:val="0"/>
+          <w:numId w:val="4"/>
+        </w:numPr>
+        <w:rPr>
+          <w:sz w:val="28"/>
+          <w:szCs w:val="28"/>
+        </w:rPr>
+      </w:pPr>
+      <w:r>
+        <w:rPr>
+          <w:sz w:val="28"/>
+          <w:szCs w:val="28"/>
+        </w:rPr>
+        <w:t>Quyết định chọn mẫu template cho shop và admin.</w:t>
+      </w:r>
+    </w:p>
+    <w:p>
+      <w:pPr>
+        <w:rPr>
+          <w:sz w:val="28"/>
+          <w:szCs w:val="28"/>
+        </w:rPr>
+      </w:pPr>
+    </w:p>
     <w:sectPr>
       <w:pgSz w:w="11909" w:h="16834" w:code="9"/>
       <w:pgMar w:top="1152" w:right="1152" w:bottom="1152" w:left="1440" w:header="720" w:footer="720" w:gutter="0"/>
@@ -480,6 +741,95 @@
       </w:pPr>
     </w:lvl>
   </w:abstractNum>
+  <w:abstractNum w:abstractNumId="3" w15:restartNumberingAfterBreak="0">
+    <w:nsid w:val="69B93B2A"/>
+    <w:multiLevelType w:val="hybridMultilevel"/>
+    <w:tmpl w:val="DEA265FA"/>
+    <w:lvl w:ilvl="0" w:tplc="0409000F">
+      <w:start w:val="1"/>
+      <w:numFmt w:val="decimal"/>
+      <w:lvlText w:val="%1."/>
+      <w:lvlJc w:val="left"/>
+      <w:pPr>
+        <w:ind w:left="720" w:hanging="360"/>
+      </w:pPr>
+      <w:rPr>
+        <w:rFonts w:hint="default"/>
+      </w:rPr>
+    </w:lvl>
+    <w:lvl w:ilvl="1" w:tplc="04090019" w:tentative="1">
+      <w:start w:val="1"/>
+      <w:numFmt w:val="lowerLetter"/>
+      <w:lvlText w:val="%2."/>
+      <w:lvlJc w:val="left"/>
+      <w:pPr>
+        <w:ind w:left="1440" w:hanging="360"/>
+      </w:pPr>
+    </w:lvl>
+    <w:lvl w:ilvl="2" w:tplc="0409001B" w:tentative="1">
+      <w:start w:val="1"/>
+      <w:numFmt w:val="lowerRoman"/>
+      <w:lvlText w:val="%3."/>
+      <w:lvlJc w:val="right"/>
+      <w:pPr>
+        <w:ind w:left="2160" w:hanging="180"/>
+      </w:pPr>
+    </w:lvl>
+    <w:lvl w:ilvl="3" w:tplc="0409000F" w:tentative="1">
+      <w:start w:val="1"/>
+      <w:numFmt w:val="decimal"/>
+      <w:lvlText w:val="%4."/>
+      <w:lvlJc w:val="left"/>
+      <w:pPr>
+        <w:ind w:left="2880" w:hanging="360"/>
+      </w:pPr>
+    </w:lvl>
+    <w:lvl w:ilvl="4" w:tplc="04090019" w:tentative="1">
+      <w:start w:val="1"/>
+      <w:numFmt w:val="lowerLetter"/>
+      <w:lvlText w:val="%5."/>
+      <w:lvlJc w:val="left"/>
+      <w:pPr>
+        <w:ind w:left="3600" w:hanging="360"/>
+      </w:pPr>
+    </w:lvl>
+    <w:lvl w:ilvl="5" w:tplc="0409001B" w:tentative="1">
+      <w:start w:val="1"/>
+      <w:numFmt w:val="lowerRoman"/>
+      <w:lvlText w:val="%6."/>
+      <w:lvlJc w:val="right"/>
+      <w:pPr>
+        <w:ind w:left="4320" w:hanging="180"/>
+      </w:pPr>
+    </w:lvl>
+    <w:lvl w:ilvl="6" w:tplc="0409000F" w:tentative="1">
+      <w:start w:val="1"/>
+      <w:numFmt w:val="decimal"/>
+      <w:lvlText w:val="%7."/>
+      <w:lvlJc w:val="left"/>
+      <w:pPr>
+        <w:ind w:left="5040" w:hanging="360"/>
+      </w:pPr>
+    </w:lvl>
+    <w:lvl w:ilvl="7" w:tplc="04090019" w:tentative="1">
+      <w:start w:val="1"/>
+      <w:numFmt w:val="lowerLetter"/>
+      <w:lvlText w:val="%8."/>
+      <w:lvlJc w:val="left"/>
+      <w:pPr>
+        <w:ind w:left="5760" w:hanging="360"/>
+      </w:pPr>
+    </w:lvl>
+    <w:lvl w:ilvl="8" w:tplc="0409001B" w:tentative="1">
+      <w:start w:val="1"/>
+      <w:numFmt w:val="lowerRoman"/>
+      <w:lvlText w:val="%9."/>
+      <w:lvlJc w:val="right"/>
+      <w:pPr>
+        <w:ind w:left="6480" w:hanging="180"/>
+      </w:pPr>
+    </w:lvl>
+  </w:abstractNum>
   <w:num w:numId="1" w16cid:durableId="2046059376">
     <w:abstractNumId w:val="0"/>
   </w:num>
@@ -488,6 +838,9 @@
   </w:num>
   <w:num w:numId="3" w16cid:durableId="1484270626">
     <w:abstractNumId w:val="2"/>
+  </w:num>
+  <w:num w:numId="4" w16cid:durableId="100498005">
+    <w:abstractNumId w:val="3"/>
   </w:num>
 </w:numbering>
 </file>
@@ -1095,6 +1448,7 @@
   <w:style w:type="character" w:default="1" w:styleId="DefaultParagraphFont">
     <w:name w:val="Default Paragraph Font"/>
     <w:uiPriority w:val="1"/>
+    <w:semiHidden/>
     <w:unhideWhenUsed/>
   </w:style>
   <w:style w:type="table" w:default="1" w:styleId="TableNormal">

</xml_diff>

<commit_message>
Báo cáo tuần 5
</commit_message>
<xml_diff>
--- a/BaoCaoTuan.docx
+++ b/BaoCaoTuan.docx
@@ -465,6 +465,159 @@
     </w:p>
     <w:p>
       <w:pPr>
+        <w:rPr>
+          <w:sz w:val="28"/>
+          <w:szCs w:val="28"/>
+        </w:rPr>
+      </w:pPr>
+    </w:p>
+    <w:p>
+      <w:pPr>
+        <w:rPr>
+          <w:b/>
+          <w:bCs/>
+          <w:sz w:val="28"/>
+          <w:szCs w:val="28"/>
+        </w:rPr>
+      </w:pPr>
+      <w:r>
+        <w:rPr>
+          <w:b/>
+          <w:bCs/>
+          <w:sz w:val="28"/>
+          <w:szCs w:val="28"/>
+        </w:rPr>
+        <w:t xml:space="preserve">Báo cáo tuần </w:t>
+      </w:r>
+      <w:r>
+        <w:rPr>
+          <w:b/>
+          <w:bCs/>
+          <w:sz w:val="28"/>
+          <w:szCs w:val="28"/>
+        </w:rPr>
+        <w:t>5</w:t>
+      </w:r>
+    </w:p>
+    <w:p>
+      <w:pPr>
+        <w:rPr>
+          <w:sz w:val="28"/>
+          <w:szCs w:val="28"/>
+        </w:rPr>
+      </w:pPr>
+      <w:r>
+        <w:rPr>
+          <w:sz w:val="28"/>
+          <w:szCs w:val="28"/>
+        </w:rPr>
+        <w:t>Trong tuần này, em biết thêm được:</w:t>
+      </w:r>
+    </w:p>
+    <w:p>
+      <w:pPr>
+        <w:pStyle w:val="ListParagraph"/>
+        <w:numPr>
+          <w:ilvl w:val="0"/>
+          <w:numId w:val="6"/>
+        </w:numPr>
+        <w:rPr>
+          <w:sz w:val="28"/>
+          <w:szCs w:val="28"/>
+        </w:rPr>
+      </w:pPr>
+      <w:r>
+        <w:rPr>
+          <w:sz w:val="28"/>
+          <w:szCs w:val="28"/>
+        </w:rPr>
+        <w:lastRenderedPageBreak/>
+        <w:t>Biết cách sử dụng draw.io để vẽ sơ đồ.</w:t>
+      </w:r>
+    </w:p>
+    <w:p>
+      <w:pPr>
+        <w:pStyle w:val="ListParagraph"/>
+        <w:numPr>
+          <w:ilvl w:val="0"/>
+          <w:numId w:val="6"/>
+        </w:numPr>
+        <w:rPr>
+          <w:sz w:val="28"/>
+          <w:szCs w:val="28"/>
+        </w:rPr>
+      </w:pPr>
+      <w:r>
+        <w:rPr>
+          <w:sz w:val="28"/>
+          <w:szCs w:val="28"/>
+        </w:rPr>
+        <w:t>Biết định dạng theo mẫu luận văn tốt nghiệp.</w:t>
+      </w:r>
+    </w:p>
+    <w:p>
+      <w:pPr>
+        <w:pStyle w:val="ListParagraph"/>
+        <w:numPr>
+          <w:ilvl w:val="0"/>
+          <w:numId w:val="6"/>
+        </w:numPr>
+        <w:rPr>
+          <w:sz w:val="28"/>
+          <w:szCs w:val="28"/>
+        </w:rPr>
+      </w:pPr>
+      <w:r>
+        <w:rPr>
+          <w:sz w:val="28"/>
+          <w:szCs w:val="28"/>
+        </w:rPr>
+        <w:t>Hoàn thành trang bìa, mục lục, lời cảm ơn, lời cảm ơn, chương 1, chương 2.</w:t>
+      </w:r>
+    </w:p>
+    <w:p>
+      <w:pPr>
+        <w:pStyle w:val="ListParagraph"/>
+        <w:numPr>
+          <w:ilvl w:val="0"/>
+          <w:numId w:val="6"/>
+        </w:numPr>
+        <w:rPr>
+          <w:sz w:val="28"/>
+          <w:szCs w:val="28"/>
+        </w:rPr>
+      </w:pPr>
+      <w:r>
+        <w:rPr>
+          <w:sz w:val="28"/>
+          <w:szCs w:val="28"/>
+        </w:rPr>
+        <w:t>Báo cáo hoàn thành tiến độ 50% đồ án.</w:t>
+      </w:r>
+    </w:p>
+    <w:p>
+      <w:pPr>
+        <w:pStyle w:val="ListParagraph"/>
+        <w:numPr>
+          <w:ilvl w:val="0"/>
+          <w:numId w:val="6"/>
+        </w:numPr>
+        <w:rPr>
+          <w:sz w:val="28"/>
+          <w:szCs w:val="28"/>
+        </w:rPr>
+      </w:pPr>
+      <w:r>
+        <w:rPr>
+          <w:sz w:val="28"/>
+          <w:szCs w:val="28"/>
+        </w:rPr>
+        <w:t>Chỉnh sửa lại giao diện cho rõ ràng hơn.</w:t>
+      </w:r>
+    </w:p>
+    <w:p>
+      <w:pPr>
+        <w:ind w:left="360"/>
         <w:rPr>
           <w:sz w:val="28"/>
           <w:szCs w:val="28"/>
@@ -570,6 +723,118 @@
     </w:lvl>
   </w:abstractNum>
   <w:abstractNum w:abstractNumId="1" w15:restartNumberingAfterBreak="0">
+    <w:nsid w:val="2F6A428F"/>
+    <w:multiLevelType w:val="hybridMultilevel"/>
+    <w:tmpl w:val="0212C28A"/>
+    <w:lvl w:ilvl="0" w:tplc="2CC25442">
+      <w:numFmt w:val="bullet"/>
+      <w:lvlText w:val="-"/>
+      <w:lvlJc w:val="left"/>
+      <w:pPr>
+        <w:ind w:left="720" w:hanging="360"/>
+      </w:pPr>
+      <w:rPr>
+        <w:rFonts w:ascii="Calibri" w:eastAsiaTheme="minorHAnsi" w:hAnsi="Calibri" w:cs="Calibri" w:hint="default"/>
+      </w:rPr>
+    </w:lvl>
+    <w:lvl w:ilvl="1" w:tplc="04090003" w:tentative="1">
+      <w:start w:val="1"/>
+      <w:numFmt w:val="bullet"/>
+      <w:lvlText w:val="o"/>
+      <w:lvlJc w:val="left"/>
+      <w:pPr>
+        <w:ind w:left="1440" w:hanging="360"/>
+      </w:pPr>
+      <w:rPr>
+        <w:rFonts w:ascii="Courier New" w:hAnsi="Courier New" w:cs="Courier New" w:hint="default"/>
+      </w:rPr>
+    </w:lvl>
+    <w:lvl w:ilvl="2" w:tplc="04090005" w:tentative="1">
+      <w:start w:val="1"/>
+      <w:numFmt w:val="bullet"/>
+      <w:lvlText w:val=""/>
+      <w:lvlJc w:val="left"/>
+      <w:pPr>
+        <w:ind w:left="2160" w:hanging="360"/>
+      </w:pPr>
+      <w:rPr>
+        <w:rFonts w:ascii="Wingdings" w:hAnsi="Wingdings" w:hint="default"/>
+      </w:rPr>
+    </w:lvl>
+    <w:lvl w:ilvl="3" w:tplc="04090001" w:tentative="1">
+      <w:start w:val="1"/>
+      <w:numFmt w:val="bullet"/>
+      <w:lvlText w:val=""/>
+      <w:lvlJc w:val="left"/>
+      <w:pPr>
+        <w:ind w:left="2880" w:hanging="360"/>
+      </w:pPr>
+      <w:rPr>
+        <w:rFonts w:ascii="Symbol" w:hAnsi="Symbol" w:hint="default"/>
+      </w:rPr>
+    </w:lvl>
+    <w:lvl w:ilvl="4" w:tplc="04090003" w:tentative="1">
+      <w:start w:val="1"/>
+      <w:numFmt w:val="bullet"/>
+      <w:lvlText w:val="o"/>
+      <w:lvlJc w:val="left"/>
+      <w:pPr>
+        <w:ind w:left="3600" w:hanging="360"/>
+      </w:pPr>
+      <w:rPr>
+        <w:rFonts w:ascii="Courier New" w:hAnsi="Courier New" w:cs="Courier New" w:hint="default"/>
+      </w:rPr>
+    </w:lvl>
+    <w:lvl w:ilvl="5" w:tplc="04090005" w:tentative="1">
+      <w:start w:val="1"/>
+      <w:numFmt w:val="bullet"/>
+      <w:lvlText w:val=""/>
+      <w:lvlJc w:val="left"/>
+      <w:pPr>
+        <w:ind w:left="4320" w:hanging="360"/>
+      </w:pPr>
+      <w:rPr>
+        <w:rFonts w:ascii="Wingdings" w:hAnsi="Wingdings" w:hint="default"/>
+      </w:rPr>
+    </w:lvl>
+    <w:lvl w:ilvl="6" w:tplc="04090001" w:tentative="1">
+      <w:start w:val="1"/>
+      <w:numFmt w:val="bullet"/>
+      <w:lvlText w:val=""/>
+      <w:lvlJc w:val="left"/>
+      <w:pPr>
+        <w:ind w:left="5040" w:hanging="360"/>
+      </w:pPr>
+      <w:rPr>
+        <w:rFonts w:ascii="Symbol" w:hAnsi="Symbol" w:hint="default"/>
+      </w:rPr>
+    </w:lvl>
+    <w:lvl w:ilvl="7" w:tplc="04090003" w:tentative="1">
+      <w:start w:val="1"/>
+      <w:numFmt w:val="bullet"/>
+      <w:lvlText w:val="o"/>
+      <w:lvlJc w:val="left"/>
+      <w:pPr>
+        <w:ind w:left="5760" w:hanging="360"/>
+      </w:pPr>
+      <w:rPr>
+        <w:rFonts w:ascii="Courier New" w:hAnsi="Courier New" w:cs="Courier New" w:hint="default"/>
+      </w:rPr>
+    </w:lvl>
+    <w:lvl w:ilvl="8" w:tplc="04090005" w:tentative="1">
+      <w:start w:val="1"/>
+      <w:numFmt w:val="bullet"/>
+      <w:lvlText w:val=""/>
+      <w:lvlJc w:val="left"/>
+      <w:pPr>
+        <w:ind w:left="6480" w:hanging="360"/>
+      </w:pPr>
+      <w:rPr>
+        <w:rFonts w:ascii="Wingdings" w:hAnsi="Wingdings" w:hint="default"/>
+      </w:rPr>
+    </w:lvl>
+  </w:abstractNum>
+  <w:abstractNum w:abstractNumId="2" w15:restartNumberingAfterBreak="0">
     <w:nsid w:val="3F182D66"/>
     <w:multiLevelType w:val="hybridMultilevel"/>
     <w:tmpl w:val="BAFCFC04"/>
@@ -655,7 +920,120 @@
       </w:pPr>
     </w:lvl>
   </w:abstractNum>
-  <w:abstractNum w:abstractNumId="2" w15:restartNumberingAfterBreak="0">
+  <w:abstractNum w:abstractNumId="3" w15:restartNumberingAfterBreak="0">
+    <w:nsid w:val="45D94C89"/>
+    <w:multiLevelType w:val="hybridMultilevel"/>
+    <w:tmpl w:val="5A8E6514"/>
+    <w:lvl w:ilvl="0" w:tplc="0409000F">
+      <w:start w:val="1"/>
+      <w:numFmt w:val="decimal"/>
+      <w:lvlText w:val="%1."/>
+      <w:lvlJc w:val="left"/>
+      <w:pPr>
+        <w:ind w:left="720" w:hanging="360"/>
+      </w:pPr>
+      <w:rPr>
+        <w:rFonts w:hint="default"/>
+      </w:rPr>
+    </w:lvl>
+    <w:lvl w:ilvl="1" w:tplc="FFFFFFFF" w:tentative="1">
+      <w:start w:val="1"/>
+      <w:numFmt w:val="bullet"/>
+      <w:lvlText w:val="o"/>
+      <w:lvlJc w:val="left"/>
+      <w:pPr>
+        <w:ind w:left="1440" w:hanging="360"/>
+      </w:pPr>
+      <w:rPr>
+        <w:rFonts w:ascii="Courier New" w:hAnsi="Courier New" w:cs="Courier New" w:hint="default"/>
+      </w:rPr>
+    </w:lvl>
+    <w:lvl w:ilvl="2" w:tplc="FFFFFFFF" w:tentative="1">
+      <w:start w:val="1"/>
+      <w:numFmt w:val="bullet"/>
+      <w:lvlText w:val=""/>
+      <w:lvlJc w:val="left"/>
+      <w:pPr>
+        <w:ind w:left="2160" w:hanging="360"/>
+      </w:pPr>
+      <w:rPr>
+        <w:rFonts w:ascii="Wingdings" w:hAnsi="Wingdings" w:hint="default"/>
+      </w:rPr>
+    </w:lvl>
+    <w:lvl w:ilvl="3" w:tplc="FFFFFFFF" w:tentative="1">
+      <w:start w:val="1"/>
+      <w:numFmt w:val="bullet"/>
+      <w:lvlText w:val=""/>
+      <w:lvlJc w:val="left"/>
+      <w:pPr>
+        <w:ind w:left="2880" w:hanging="360"/>
+      </w:pPr>
+      <w:rPr>
+        <w:rFonts w:ascii="Symbol" w:hAnsi="Symbol" w:hint="default"/>
+      </w:rPr>
+    </w:lvl>
+    <w:lvl w:ilvl="4" w:tplc="FFFFFFFF" w:tentative="1">
+      <w:start w:val="1"/>
+      <w:numFmt w:val="bullet"/>
+      <w:lvlText w:val="o"/>
+      <w:lvlJc w:val="left"/>
+      <w:pPr>
+        <w:ind w:left="3600" w:hanging="360"/>
+      </w:pPr>
+      <w:rPr>
+        <w:rFonts w:ascii="Courier New" w:hAnsi="Courier New" w:cs="Courier New" w:hint="default"/>
+      </w:rPr>
+    </w:lvl>
+    <w:lvl w:ilvl="5" w:tplc="FFFFFFFF" w:tentative="1">
+      <w:start w:val="1"/>
+      <w:numFmt w:val="bullet"/>
+      <w:lvlText w:val=""/>
+      <w:lvlJc w:val="left"/>
+      <w:pPr>
+        <w:ind w:left="4320" w:hanging="360"/>
+      </w:pPr>
+      <w:rPr>
+        <w:rFonts w:ascii="Wingdings" w:hAnsi="Wingdings" w:hint="default"/>
+      </w:rPr>
+    </w:lvl>
+    <w:lvl w:ilvl="6" w:tplc="FFFFFFFF" w:tentative="1">
+      <w:start w:val="1"/>
+      <w:numFmt w:val="bullet"/>
+      <w:lvlText w:val=""/>
+      <w:lvlJc w:val="left"/>
+      <w:pPr>
+        <w:ind w:left="5040" w:hanging="360"/>
+      </w:pPr>
+      <w:rPr>
+        <w:rFonts w:ascii="Symbol" w:hAnsi="Symbol" w:hint="default"/>
+      </w:rPr>
+    </w:lvl>
+    <w:lvl w:ilvl="7" w:tplc="FFFFFFFF" w:tentative="1">
+      <w:start w:val="1"/>
+      <w:numFmt w:val="bullet"/>
+      <w:lvlText w:val="o"/>
+      <w:lvlJc w:val="left"/>
+      <w:pPr>
+        <w:ind w:left="5760" w:hanging="360"/>
+      </w:pPr>
+      <w:rPr>
+        <w:rFonts w:ascii="Courier New" w:hAnsi="Courier New" w:cs="Courier New" w:hint="default"/>
+      </w:rPr>
+    </w:lvl>
+    <w:lvl w:ilvl="8" w:tplc="FFFFFFFF" w:tentative="1">
+      <w:start w:val="1"/>
+      <w:numFmt w:val="bullet"/>
+      <w:lvlText w:val=""/>
+      <w:lvlJc w:val="left"/>
+      <w:pPr>
+        <w:ind w:left="6480" w:hanging="360"/>
+      </w:pPr>
+      <w:rPr>
+        <w:rFonts w:ascii="Wingdings" w:hAnsi="Wingdings" w:hint="default"/>
+      </w:rPr>
+    </w:lvl>
+  </w:abstractNum>
+  <w:abstractNum w:abstractNumId="4" w15:restartNumberingAfterBreak="0">
     <w:nsid w:val="518A6799"/>
     <w:multiLevelType w:val="hybridMultilevel"/>
     <w:tmpl w:val="4A58981A"/>
@@ -741,7 +1119,7 @@
       </w:pPr>
     </w:lvl>
   </w:abstractNum>
-  <w:abstractNum w:abstractNumId="3" w15:restartNumberingAfterBreak="0">
+  <w:abstractNum w:abstractNumId="5" w15:restartNumberingAfterBreak="0">
     <w:nsid w:val="69B93B2A"/>
     <w:multiLevelType w:val="hybridMultilevel"/>
     <w:tmpl w:val="DEA265FA"/>
@@ -834,12 +1212,18 @@
     <w:abstractNumId w:val="0"/>
   </w:num>
   <w:num w:numId="2" w16cid:durableId="1563520275">
+    <w:abstractNumId w:val="2"/>
+  </w:num>
+  <w:num w:numId="3" w16cid:durableId="1484270626">
+    <w:abstractNumId w:val="4"/>
+  </w:num>
+  <w:num w:numId="4" w16cid:durableId="100498005">
+    <w:abstractNumId w:val="5"/>
+  </w:num>
+  <w:num w:numId="5" w16cid:durableId="20208529">
     <w:abstractNumId w:val="1"/>
   </w:num>
-  <w:num w:numId="3" w16cid:durableId="1484270626">
-    <w:abstractNumId w:val="2"/>
-  </w:num>
-  <w:num w:numId="4" w16cid:durableId="100498005">
+  <w:num w:numId="6" w16cid:durableId="2037192385">
     <w:abstractNumId w:val="3"/>
   </w:num>
 </w:numbering>

</xml_diff>

<commit_message>
Bao cao tuan 7
</commit_message>
<xml_diff>
--- a/BaoCaoTuan.docx
+++ b/BaoCaoTuan.docx
@@ -785,6 +785,145 @@
         </w:rPr>
         <w:t>Chỉnh lại giao diện đẹp hơn.</w:t>
       </w:r>
+    </w:p>
+    <w:p>
+      <w:pPr>
+        <w:rPr>
+          <w:sz w:val="28"/>
+          <w:szCs w:val="28"/>
+        </w:rPr>
+      </w:pPr>
+    </w:p>
+    <w:p>
+      <w:pPr>
+        <w:rPr>
+          <w:b/>
+          <w:bCs/>
+          <w:sz w:val="28"/>
+          <w:szCs w:val="28"/>
+        </w:rPr>
+      </w:pPr>
+      <w:r>
+        <w:rPr>
+          <w:b/>
+          <w:bCs/>
+          <w:sz w:val="28"/>
+          <w:szCs w:val="28"/>
+        </w:rPr>
+        <w:t xml:space="preserve">Báo cáo tuần </w:t>
+      </w:r>
+      <w:r>
+        <w:rPr>
+          <w:b/>
+          <w:bCs/>
+          <w:sz w:val="28"/>
+          <w:szCs w:val="28"/>
+        </w:rPr>
+        <w:t>7</w:t>
+      </w:r>
+    </w:p>
+    <w:p>
+      <w:pPr>
+        <w:rPr>
+          <w:sz w:val="28"/>
+          <w:szCs w:val="28"/>
+        </w:rPr>
+      </w:pPr>
+      <w:r>
+        <w:rPr>
+          <w:sz w:val="28"/>
+          <w:szCs w:val="28"/>
+        </w:rPr>
+        <w:t>Trong tuần này, em biết thêm được:</w:t>
+      </w:r>
+    </w:p>
+    <w:p>
+      <w:pPr>
+        <w:pStyle w:val="ListParagraph"/>
+        <w:numPr>
+          <w:ilvl w:val="0"/>
+          <w:numId w:val="8"/>
+        </w:numPr>
+        <w:rPr>
+          <w:sz w:val="28"/>
+          <w:szCs w:val="28"/>
+        </w:rPr>
+      </w:pPr>
+      <w:r>
+        <w:rPr>
+          <w:sz w:val="28"/>
+          <w:szCs w:val="28"/>
+        </w:rPr>
+        <w:t>Hiển thị dữ liệu database.</w:t>
+      </w:r>
+    </w:p>
+    <w:p>
+      <w:pPr>
+        <w:pStyle w:val="ListParagraph"/>
+        <w:numPr>
+          <w:ilvl w:val="0"/>
+          <w:numId w:val="8"/>
+        </w:numPr>
+        <w:rPr>
+          <w:sz w:val="28"/>
+          <w:szCs w:val="28"/>
+        </w:rPr>
+      </w:pPr>
+      <w:r>
+        <w:rPr>
+          <w:sz w:val="28"/>
+          <w:szCs w:val="28"/>
+        </w:rPr>
+        <w:t>Thêm chức năng thêm, xóa, sửa dữ liệu.</w:t>
+      </w:r>
+    </w:p>
+    <w:p>
+      <w:pPr>
+        <w:pStyle w:val="ListParagraph"/>
+        <w:numPr>
+          <w:ilvl w:val="0"/>
+          <w:numId w:val="8"/>
+        </w:numPr>
+        <w:rPr>
+          <w:sz w:val="28"/>
+          <w:szCs w:val="28"/>
+        </w:rPr>
+      </w:pPr>
+      <w:r>
+        <w:rPr>
+          <w:sz w:val="28"/>
+          <w:szCs w:val="28"/>
+        </w:rPr>
+        <w:t>Chỉnh lại giao diện cho đẹp.</w:t>
+      </w:r>
+    </w:p>
+    <w:p>
+      <w:pPr>
+        <w:pStyle w:val="ListParagraph"/>
+        <w:numPr>
+          <w:ilvl w:val="0"/>
+          <w:numId w:val="8"/>
+        </w:numPr>
+        <w:rPr>
+          <w:sz w:val="28"/>
+          <w:szCs w:val="28"/>
+        </w:rPr>
+      </w:pPr>
+      <w:r>
+        <w:rPr>
+          <w:sz w:val="28"/>
+          <w:szCs w:val="28"/>
+        </w:rPr>
+        <w:t>Tìm hiểu resource.</w:t>
+      </w:r>
+    </w:p>
+    <w:p>
+      <w:pPr>
+        <w:rPr>
+          <w:sz w:val="28"/>
+          <w:szCs w:val="28"/>
+        </w:rPr>
+      </w:pPr>
     </w:p>
     <w:sectPr>
       <w:pgSz w:w="11909" w:h="16834" w:code="9"/>
@@ -1282,6 +1421,95 @@
     </w:lvl>
   </w:abstractNum>
   <w:abstractNum w:abstractNumId="5" w15:restartNumberingAfterBreak="0">
+    <w:nsid w:val="5EAB1F8F"/>
+    <w:multiLevelType w:val="hybridMultilevel"/>
+    <w:tmpl w:val="D2DA88A6"/>
+    <w:lvl w:ilvl="0" w:tplc="0409000F">
+      <w:start w:val="1"/>
+      <w:numFmt w:val="decimal"/>
+      <w:lvlText w:val="%1."/>
+      <w:lvlJc w:val="left"/>
+      <w:pPr>
+        <w:ind w:left="720" w:hanging="360"/>
+      </w:pPr>
+      <w:rPr>
+        <w:rFonts w:hint="default"/>
+      </w:rPr>
+    </w:lvl>
+    <w:lvl w:ilvl="1" w:tplc="04090019" w:tentative="1">
+      <w:start w:val="1"/>
+      <w:numFmt w:val="lowerLetter"/>
+      <w:lvlText w:val="%2."/>
+      <w:lvlJc w:val="left"/>
+      <w:pPr>
+        <w:ind w:left="1440" w:hanging="360"/>
+      </w:pPr>
+    </w:lvl>
+    <w:lvl w:ilvl="2" w:tplc="0409001B" w:tentative="1">
+      <w:start w:val="1"/>
+      <w:numFmt w:val="lowerRoman"/>
+      <w:lvlText w:val="%3."/>
+      <w:lvlJc w:val="right"/>
+      <w:pPr>
+        <w:ind w:left="2160" w:hanging="180"/>
+      </w:pPr>
+    </w:lvl>
+    <w:lvl w:ilvl="3" w:tplc="0409000F" w:tentative="1">
+      <w:start w:val="1"/>
+      <w:numFmt w:val="decimal"/>
+      <w:lvlText w:val="%4."/>
+      <w:lvlJc w:val="left"/>
+      <w:pPr>
+        <w:ind w:left="2880" w:hanging="360"/>
+      </w:pPr>
+    </w:lvl>
+    <w:lvl w:ilvl="4" w:tplc="04090019" w:tentative="1">
+      <w:start w:val="1"/>
+      <w:numFmt w:val="lowerLetter"/>
+      <w:lvlText w:val="%5."/>
+      <w:lvlJc w:val="left"/>
+      <w:pPr>
+        <w:ind w:left="3600" w:hanging="360"/>
+      </w:pPr>
+    </w:lvl>
+    <w:lvl w:ilvl="5" w:tplc="0409001B" w:tentative="1">
+      <w:start w:val="1"/>
+      <w:numFmt w:val="lowerRoman"/>
+      <w:lvlText w:val="%6."/>
+      <w:lvlJc w:val="right"/>
+      <w:pPr>
+        <w:ind w:left="4320" w:hanging="180"/>
+      </w:pPr>
+    </w:lvl>
+    <w:lvl w:ilvl="6" w:tplc="0409000F" w:tentative="1">
+      <w:start w:val="1"/>
+      <w:numFmt w:val="decimal"/>
+      <w:lvlText w:val="%7."/>
+      <w:lvlJc w:val="left"/>
+      <w:pPr>
+        <w:ind w:left="5040" w:hanging="360"/>
+      </w:pPr>
+    </w:lvl>
+    <w:lvl w:ilvl="7" w:tplc="04090019" w:tentative="1">
+      <w:start w:val="1"/>
+      <w:numFmt w:val="lowerLetter"/>
+      <w:lvlText w:val="%8."/>
+      <w:lvlJc w:val="left"/>
+      <w:pPr>
+        <w:ind w:left="5760" w:hanging="360"/>
+      </w:pPr>
+    </w:lvl>
+    <w:lvl w:ilvl="8" w:tplc="0409001B" w:tentative="1">
+      <w:start w:val="1"/>
+      <w:numFmt w:val="lowerRoman"/>
+      <w:lvlText w:val="%9."/>
+      <w:lvlJc w:val="right"/>
+      <w:pPr>
+        <w:ind w:left="6480" w:hanging="180"/>
+      </w:pPr>
+    </w:lvl>
+  </w:abstractNum>
+  <w:abstractNum w:abstractNumId="6" w15:restartNumberingAfterBreak="0">
     <w:nsid w:val="69B93B2A"/>
     <w:multiLevelType w:val="hybridMultilevel"/>
     <w:tmpl w:val="DEA265FA"/>
@@ -1370,7 +1598,7 @@
       </w:pPr>
     </w:lvl>
   </w:abstractNum>
-  <w:abstractNum w:abstractNumId="6" w15:restartNumberingAfterBreak="0">
+  <w:abstractNum w:abstractNumId="7" w15:restartNumberingAfterBreak="0">
     <w:nsid w:val="722A04C0"/>
     <w:multiLevelType w:val="hybridMultilevel"/>
     <w:tmpl w:val="6D3E67CE"/>
@@ -1469,7 +1697,7 @@
     <w:abstractNumId w:val="4"/>
   </w:num>
   <w:num w:numId="4" w16cid:durableId="100498005">
-    <w:abstractNumId w:val="5"/>
+    <w:abstractNumId w:val="6"/>
   </w:num>
   <w:num w:numId="5" w16cid:durableId="20208529">
     <w:abstractNumId w:val="1"/>
@@ -1478,7 +1706,10 @@
     <w:abstractNumId w:val="3"/>
   </w:num>
   <w:num w:numId="7" w16cid:durableId="1685279523">
-    <w:abstractNumId w:val="6"/>
+    <w:abstractNumId w:val="7"/>
+  </w:num>
+  <w:num w:numId="8" w16cid:durableId="2129084559">
+    <w:abstractNumId w:val="5"/>
   </w:num>
 </w:numbering>
 </file>

</xml_diff>